<commit_message>
Minor Report Plan Update
</commit_message>
<xml_diff>
--- a/COMP6015 Report Plan.docx
+++ b/COMP6015 Report Plan.docx
@@ -169,7 +169,32 @@
     </w:p>
     <w:p>
       <w:r>
-        <w:t>Section 6 - References</w:t>
+        <w:t xml:space="preserve">Section 6 </w:t>
+      </w:r>
+      <w:r>
+        <w:t>–</w:t>
+      </w:r>
+      <w:r>
+        <w:t xml:space="preserve"> References</w:t>
+      </w:r>
+    </w:p>
+    <w:p>
+      <w:pPr>
+        <w:pStyle w:val="Heading1"/>
+      </w:pPr>
+      <w:r>
+        <w:t>Next Steps</w:t>
+      </w:r>
+    </w:p>
+    <w:p/>
+    <w:p>
+      <w:r>
+        <w:t>Research main security features</w:t>
+      </w:r>
+    </w:p>
+    <w:p>
+      <w:r>
+        <w:t>Make Notes</w:t>
       </w:r>
     </w:p>
     <w:p/>

</xml_diff>